<commit_message>
WAD com link Wireframe
</commit_message>
<xml_diff>
--- a/documentos/WAD - Apóllon.docx
+++ b/documentos/WAD - Apóllon.docx
@@ -847,16 +847,10 @@
             </w:pPr>
             <w:r>
               <w:rPr>
-                <w:rFonts w:ascii="Arial" w:cs="Arial" w:eastAsia="Arial" w:hAnsi="Arial"/>
                 <w:shd w:fill="auto" w:val="clear"/>
                 <w:rtl w:val="0"/>
               </w:rPr>
               <w:t xml:space="preserve">Guilherme Jesus Moura</w:t>
-            </w:r>
-            <w:r>
-              <w:rPr>
-                <w:rtl w:val="0"/>
-              </w:rPr>
             </w:r>
           </w:p>
           <w:p>
@@ -871,16 +865,10 @@
             </w:pPr>
             <w:r>
               <w:rPr>
-                <w:rFonts w:ascii="Arial" w:cs="Arial" w:eastAsia="Arial" w:hAnsi="Arial"/>
                 <w:shd w:fill="auto" w:val="clear"/>
                 <w:rtl w:val="0"/>
               </w:rPr>
               <w:t xml:space="preserve">Guilherme Novaes Lima</w:t>
-            </w:r>
-            <w:r>
-              <w:rPr>
-                <w:rtl w:val="0"/>
-              </w:rPr>
             </w:r>
           </w:p>
           <w:p>
@@ -895,16 +883,10 @@
             </w:pPr>
             <w:r>
               <w:rPr>
-                <w:rFonts w:ascii="Arial" w:cs="Arial" w:eastAsia="Arial" w:hAnsi="Arial"/>
                 <w:shd w:fill="auto" w:val="clear"/>
                 <w:rtl w:val="0"/>
               </w:rPr>
               <w:t xml:space="preserve">Isabela Amado da Rocha</w:t>
-            </w:r>
-            <w:r>
-              <w:rPr>
-                <w:rtl w:val="0"/>
-              </w:rPr>
             </w:r>
           </w:p>
           <w:p>
@@ -919,16 +901,10 @@
             </w:pPr>
             <w:r>
               <w:rPr>
-                <w:rFonts w:ascii="Arial" w:cs="Arial" w:eastAsia="Arial" w:hAnsi="Arial"/>
                 <w:shd w:fill="auto" w:val="clear"/>
                 <w:rtl w:val="0"/>
               </w:rPr>
               <w:t xml:space="preserve">Thomaz Klifson Falcao Barboza</w:t>
-            </w:r>
-            <w:r>
-              <w:rPr>
-                <w:rtl w:val="0"/>
-              </w:rPr>
             </w:r>
           </w:p>
           <w:p>
@@ -943,16 +919,10 @@
             </w:pPr>
             <w:r>
               <w:rPr>
-                <w:rFonts w:ascii="Arial" w:cs="Arial" w:eastAsia="Arial" w:hAnsi="Arial"/>
                 <w:shd w:fill="auto" w:val="clear"/>
                 <w:rtl w:val="0"/>
               </w:rPr>
               <w:t xml:space="preserve">Vivian Midori Shibata</w:t>
-            </w:r>
-            <w:r>
-              <w:rPr>
-                <w:rtl w:val="0"/>
-              </w:rPr>
             </w:r>
           </w:p>
         </w:tc>
@@ -1173,16 +1143,10 @@
             </w:pPr>
             <w:r>
               <w:rPr>
-                <w:rFonts w:ascii="Arial" w:cs="Arial" w:eastAsia="Arial" w:hAnsi="Arial"/>
                 <w:shd w:fill="auto" w:val="clear"/>
                 <w:rtl w:val="0"/>
               </w:rPr>
               <w:t xml:space="preserve">18/10/22</w:t>
-            </w:r>
-            <w:r>
-              <w:rPr>
-                <w:rtl w:val="0"/>
-              </w:rPr>
             </w:r>
           </w:p>
         </w:tc>
@@ -1209,16 +1173,10 @@
             </w:pPr>
             <w:r>
               <w:rPr>
-                <w:rFonts w:ascii="Arial" w:cs="Arial" w:eastAsia="Arial" w:hAnsi="Arial"/>
                 <w:shd w:fill="auto" w:val="clear"/>
                 <w:rtl w:val="0"/>
               </w:rPr>
               <w:t xml:space="preserve">Guilherme Novaes Lima</w:t>
-            </w:r>
-            <w:r>
-              <w:rPr>
-                <w:rtl w:val="0"/>
-              </w:rPr>
             </w:r>
           </w:p>
           <w:p>
@@ -1233,16 +1191,10 @@
             </w:pPr>
             <w:r>
               <w:rPr>
-                <w:rFonts w:ascii="Arial" w:cs="Arial" w:eastAsia="Arial" w:hAnsi="Arial"/>
                 <w:shd w:fill="auto" w:val="clear"/>
                 <w:rtl w:val="0"/>
               </w:rPr>
               <w:t xml:space="preserve">Felipe Martins Moura</w:t>
-            </w:r>
-            <w:r>
-              <w:rPr>
-                <w:rtl w:val="0"/>
-              </w:rPr>
             </w:r>
           </w:p>
         </w:tc>
@@ -1269,16 +1221,10 @@
             </w:pPr>
             <w:r>
               <w:rPr>
-                <w:rFonts w:ascii="Arial" w:cs="Arial" w:eastAsia="Arial" w:hAnsi="Arial"/>
                 <w:shd w:fill="auto" w:val="clear"/>
                 <w:rtl w:val="0"/>
               </w:rPr>
               <w:t xml:space="preserve">0.0.3</w:t>
-            </w:r>
-            <w:r>
-              <w:rPr>
-                <w:rtl w:val="0"/>
-              </w:rPr>
             </w:r>
           </w:p>
         </w:tc>
@@ -1305,16 +1251,10 @@
             </w:pPr>
             <w:r>
               <w:rPr>
-                <w:rFonts w:ascii="Arial" w:cs="Arial" w:eastAsia="Arial" w:hAnsi="Arial"/>
                 <w:shd w:fill="auto" w:val="clear"/>
                 <w:rtl w:val="0"/>
               </w:rPr>
               <w:t xml:space="preserve">Preenchimento parcial do tópico 2.1</w:t>
-            </w:r>
-            <w:r>
-              <w:rPr>
-                <w:rtl w:val="0"/>
-              </w:rPr>
             </w:r>
           </w:p>
         </w:tc>
@@ -1348,16 +1288,10 @@
             </w:pPr>
             <w:r>
               <w:rPr>
-                <w:rFonts w:ascii="Arial" w:cs="Arial" w:eastAsia="Arial" w:hAnsi="Arial"/>
                 <w:shd w:fill="auto" w:val="clear"/>
                 <w:rtl w:val="0"/>
               </w:rPr>
               <w:t xml:space="preserve">19/10/22</w:t>
-            </w:r>
-            <w:r>
-              <w:rPr>
-                <w:rtl w:val="0"/>
-              </w:rPr>
             </w:r>
           </w:p>
         </w:tc>
@@ -1384,16 +1318,10 @@
             </w:pPr>
             <w:r>
               <w:rPr>
-                <w:rFonts w:ascii="Arial" w:cs="Arial" w:eastAsia="Arial" w:hAnsi="Arial"/>
                 <w:shd w:fill="auto" w:val="clear"/>
                 <w:rtl w:val="0"/>
               </w:rPr>
               <w:t xml:space="preserve">Guilherme Novaes Lima</w:t>
-            </w:r>
-            <w:r>
-              <w:rPr>
-                <w:rtl w:val="0"/>
-              </w:rPr>
             </w:r>
           </w:p>
           <w:p>
@@ -1408,16 +1336,10 @@
             </w:pPr>
             <w:r>
               <w:rPr>
-                <w:rFonts w:ascii="Arial" w:cs="Arial" w:eastAsia="Arial" w:hAnsi="Arial"/>
                 <w:shd w:fill="auto" w:val="clear"/>
                 <w:rtl w:val="0"/>
               </w:rPr>
               <w:t xml:space="preserve">Felipe Martins Moura</w:t>
-            </w:r>
-            <w:r>
-              <w:rPr>
-                <w:rtl w:val="0"/>
-              </w:rPr>
             </w:r>
           </w:p>
         </w:tc>
@@ -1444,16 +1366,10 @@
             </w:pPr>
             <w:r>
               <w:rPr>
-                <w:rFonts w:ascii="Arial" w:cs="Arial" w:eastAsia="Arial" w:hAnsi="Arial"/>
                 <w:shd w:fill="auto" w:val="clear"/>
                 <w:rtl w:val="0"/>
               </w:rPr>
               <w:t xml:space="preserve">0.0.4</w:t>
-            </w:r>
-            <w:r>
-              <w:rPr>
-                <w:rtl w:val="0"/>
-              </w:rPr>
             </w:r>
           </w:p>
         </w:tc>
@@ -1480,7 +1396,6 @@
             </w:pPr>
             <w:r>
               <w:rPr>
-                <w:rFonts w:ascii="Arial" w:cs="Arial" w:eastAsia="Arial" w:hAnsi="Arial"/>
                 <w:shd w:fill="auto" w:val="clear"/>
                 <w:rtl w:val="0"/>
               </w:rPr>
@@ -1488,23 +1403,16 @@
             </w:r>
             <w:r>
               <w:rPr>
-                <w:rFonts w:ascii="Arial" w:cs="Arial" w:eastAsia="Arial" w:hAnsi="Arial"/>
                 <w:rtl w:val="0"/>
               </w:rPr>
               <w:t xml:space="preserve">a</w:t>
             </w:r>
             <w:r>
               <w:rPr>
-                <w:rFonts w:ascii="Arial" w:cs="Arial" w:eastAsia="Arial" w:hAnsi="Arial"/>
                 <w:shd w:fill="auto" w:val="clear"/>
                 <w:rtl w:val="0"/>
               </w:rPr>
               <w:t xml:space="preserve"> sprint 1</w:t>
-            </w:r>
-            <w:r>
-              <w:rPr>
-                <w:rtl w:val="0"/>
-              </w:rPr>
             </w:r>
           </w:p>
         </w:tc>
@@ -1533,13 +1441,11 @@
               <w:ind w:left="0" w:firstLine="0"/>
               <w:jc w:val="center"/>
               <w:rPr>
-                <w:rFonts w:ascii="Arial" w:cs="Arial" w:eastAsia="Arial" w:hAnsi="Arial"/>
                 <w:shd w:fill="auto" w:val="clear"/>
               </w:rPr>
             </w:pPr>
             <w:r>
               <w:rPr>
-                <w:rFonts w:ascii="Arial" w:cs="Arial" w:eastAsia="Arial" w:hAnsi="Arial"/>
                 <w:rtl w:val="0"/>
               </w:rPr>
               <w:t xml:space="preserve">21/10/22</w:t>
@@ -1569,13 +1475,11 @@
               <w:ind w:left="0" w:firstLine="0"/>
               <w:jc w:val="center"/>
               <w:rPr>
-                <w:rFonts w:ascii="Arial" w:cs="Arial" w:eastAsia="Arial" w:hAnsi="Arial"/>
                 <w:shd w:fill="auto" w:val="clear"/>
               </w:rPr>
             </w:pPr>
             <w:r>
               <w:rPr>
-                <w:rFonts w:ascii="Arial" w:cs="Arial" w:eastAsia="Arial" w:hAnsi="Arial"/>
                 <w:rtl w:val="0"/>
               </w:rPr>
               <w:t xml:space="preserve">Vivian Shibata</w:t>
@@ -1605,13 +1509,11 @@
               <w:ind w:left="0" w:firstLine="0"/>
               <w:jc w:val="center"/>
               <w:rPr>
-                <w:rFonts w:ascii="Arial" w:cs="Arial" w:eastAsia="Arial" w:hAnsi="Arial"/>
                 <w:shd w:fill="auto" w:val="clear"/>
               </w:rPr>
             </w:pPr>
             <w:r>
               <w:rPr>
-                <w:rFonts w:ascii="Arial" w:cs="Arial" w:eastAsia="Arial" w:hAnsi="Arial"/>
                 <w:rtl w:val="0"/>
               </w:rPr>
               <w:t xml:space="preserve">0.0.5</w:t>
@@ -1641,13 +1543,11 @@
               <w:ind w:left="0" w:firstLine="0"/>
               <w:jc w:val="center"/>
               <w:rPr>
-                <w:rFonts w:ascii="Arial" w:cs="Arial" w:eastAsia="Arial" w:hAnsi="Arial"/>
                 <w:shd w:fill="auto" w:val="clear"/>
               </w:rPr>
             </w:pPr>
             <w:r>
               <w:rPr>
-                <w:rFonts w:ascii="Arial" w:cs="Arial" w:eastAsia="Arial" w:hAnsi="Arial"/>
                 <w:rtl w:val="0"/>
               </w:rPr>
               <w:t xml:space="preserve">Correção dos artefatos da sprint 1</w:t>
@@ -3798,12 +3698,12 @@
             <wp:extent cx="5702935" cy="3517265"/>
             <wp:effectExtent b="0" l="0" r="0" t="0"/>
             <wp:wrapTopAndBottom distB="114300" distT="114300"/>
-            <wp:docPr id="9" name="image1.png"/>
+            <wp:docPr id="9" name="image3.png"/>
             <a:graphic>
               <a:graphicData uri="http://schemas.openxmlformats.org/drawingml/2006/picture">
                 <pic:pic>
                   <pic:nvPicPr>
-                    <pic:cNvPr id="0" name="image1.png"/>
+                    <pic:cNvPr id="0" name="image3.png"/>
                     <pic:cNvPicPr preferRelativeResize="0"/>
                   </pic:nvPicPr>
                   <pic:blipFill>
@@ -4536,12 +4436,12 @@
             <wp:extent cx="3364230" cy="4468495"/>
             <wp:effectExtent b="0" l="0" r="0" t="0"/>
             <wp:wrapTopAndBottom distB="0" distT="0"/>
-            <wp:docPr id="7" name="image2.jpg"/>
+            <wp:docPr id="7" name="image1.jpg"/>
             <a:graphic>
               <a:graphicData uri="http://schemas.openxmlformats.org/drawingml/2006/picture">
                 <pic:pic>
                   <pic:nvPicPr>
-                    <pic:cNvPr id="0" name="image2.jpg"/>
+                    <pic:cNvPr id="0" name="image1.jpg"/>
                     <pic:cNvPicPr preferRelativeResize="0"/>
                   </pic:nvPicPr>
                   <pic:blipFill>
@@ -4578,12 +4478,12 @@
             <wp:extent cx="3681147" cy="4467225"/>
             <wp:effectExtent b="0" l="0" r="0" t="0"/>
             <wp:wrapTopAndBottom distB="0" distT="0"/>
-            <wp:docPr id="11" name="image3.jpg"/>
+            <wp:docPr id="11" name="image2.jpg"/>
             <a:graphic>
               <a:graphicData uri="http://schemas.openxmlformats.org/drawingml/2006/picture">
                 <pic:pic>
                   <pic:nvPicPr>
-                    <pic:cNvPr id="0" name="image3.jpg"/>
+                    <pic:cNvPr id="0" name="image2.jpg"/>
                     <pic:cNvPicPr preferRelativeResize="0"/>
                   </pic:nvPicPr>
                   <pic:blipFill>
@@ -5213,75 +5113,13 @@
     <w:p>
       <w:pPr>
         <w:spacing w:after="40" w:before="0" w:line="240" w:lineRule="auto"/>
-        <w:rPr>
-          <w:shd w:fill="auto" w:val="clear"/>
-        </w:rPr>
-      </w:pPr>
-      <w:r>
-        <w:rPr>
-          <w:sz w:val="20"/>
-          <w:szCs w:val="20"/>
-          <w:shd w:fill="auto" w:val="clear"/>
-          <w:rtl w:val="0"/>
-        </w:rPr>
-        <w:t xml:space="preserve">Telas de baixa  fidelidade das áreas do usuário, conectados, demonstrando a diagramação e o fluxo de navegação</w:t>
-      </w:r>
-      <w:r>
-        <w:rPr>
-          <w:rtl w:val="0"/>
-        </w:rPr>
-      </w:r>
-    </w:p>
-    <w:p>
-      <w:pPr>
-        <w:spacing w:after="40" w:before="0" w:line="240" w:lineRule="auto"/>
-        <w:rPr>
-          <w:shd w:fill="auto" w:val="clear"/>
-        </w:rPr>
-      </w:pPr>
-      <w:r>
-        <w:rPr>
-          <w:sz w:val="20"/>
-          <w:szCs w:val="20"/>
-          <w:shd w:fill="auto" w:val="clear"/>
-          <w:rtl w:val="0"/>
-        </w:rPr>
-        <w:t xml:space="preserve">Exemplos: tela da home, tela de login, etccc</w:t>
-      </w:r>
-      <w:r>
-        <w:rPr>
-          <w:rtl w:val="0"/>
-        </w:rPr>
-      </w:r>
-    </w:p>
-    <w:p>
-      <w:pPr>
-        <w:spacing w:after="40" w:before="0" w:line="240" w:lineRule="auto"/>
-        <w:rPr>
-          <w:shd w:fill="auto" w:val="clear"/>
-        </w:rPr>
-      </w:pPr>
-      <w:r>
-        <w:rPr>
-          <w:shd w:fill="auto" w:val="clear"/>
-          <w:rtl w:val="0"/>
-        </w:rPr>
-        <w:t xml:space="preserve">Em cada tela colocar: cabeçalho, rodapé, barra lateral, área de conteúdo</w:t>
-      </w:r>
-    </w:p>
-    <w:p>
-      <w:pPr>
-        <w:spacing w:after="40" w:before="0" w:line="240" w:lineRule="auto"/>
-        <w:rPr>
-          <w:shd w:fill="auto" w:val="clear"/>
-        </w:rPr>
-      </w:pPr>
-      <w:r>
-        <w:rPr>
-          <w:shd w:fill="auto" w:val="clear"/>
-          <w:rtl w:val="0"/>
-        </w:rPr>
-        <w:t xml:space="preserve">Aqui você deve colocar o link para o wireframe ou colocar as imagens geradas na sequência correta do fluxo de navegação</w:t>
+        <w:rPr/>
+      </w:pPr>
+      <w:r>
+        <w:rPr>
+          <w:rtl w:val="0"/>
+        </w:rPr>
+        <w:t xml:space="preserve">https://github.com/2022M2T6-Inteli/Projeto1/tree/main/imagens/wireframes</w:t>
       </w:r>
     </w:p>
     <w:p>
@@ -6921,14 +6759,14 @@
 
 <file path=word/commentsExtended.xml><?xml version="1.0" encoding="utf-8"?>
 <w15:commentsEx xmlns:mc="http://schemas.openxmlformats.org/markup-compatibility/2006" xmlns:o="urn:schemas-microsoft-com:office:office" xmlns:r="http://schemas.openxmlformats.org/officeDocument/2006/relationships" xmlns:m="http://schemas.openxmlformats.org/officeDocument/2006/math" xmlns:v="urn:schemas-microsoft-com:vml" xmlns:wp="http://schemas.openxmlformats.org/drawingml/2006/wordprocessingDrawing" xmlns:w10="urn:schemas-microsoft-com:office:word" xmlns:w="http://schemas.openxmlformats.org/wordprocessingml/2006/main" xmlns:wne="http://schemas.microsoft.com/office/word/2006/wordml" xmlns:sl="http://schemas.openxmlformats.org/schemaLibrary/2006/main" xmlns:a="http://schemas.openxmlformats.org/drawingml/2006/main" xmlns:pic="http://schemas.openxmlformats.org/drawingml/2006/picture" xmlns:c="http://schemas.openxmlformats.org/drawingml/2006/chart" xmlns:lc="http://schemas.openxmlformats.org/drawingml/2006/lockedCanvas" xmlns:dgm="http://schemas.openxmlformats.org/drawingml/2006/diagram" xmlns:wps="http://schemas.microsoft.com/office/word/2010/wordprocessingShape" xmlns:wpg="http://schemas.microsoft.com/office/word/2010/wordprocessingGroup" xmlns:w14="http://schemas.microsoft.com/office/word/2010/wordml" xmlns:w15="http://schemas.microsoft.com/office/word/2012/wordml">
+  <w15:commentEx w15:paraId="0000010F" w15:done="0"/>
+  <w15:commentEx w15:paraId="00000110" w15:done="0"/>
+  <w15:commentEx w15:paraId="00000111" w15:done="0"/>
   <w15:commentEx w15:paraId="00000112" w15:done="0"/>
   <w15:commentEx w15:paraId="00000113" w15:done="0"/>
   <w15:commentEx w15:paraId="00000114" w15:done="0"/>
   <w15:commentEx w15:paraId="00000115" w15:done="0"/>
   <w15:commentEx w15:paraId="00000116" w15:done="0"/>
-  <w15:commentEx w15:paraId="00000117" w15:done="0"/>
-  <w15:commentEx w15:paraId="00000118" w15:done="0"/>
-  <w15:commentEx w15:paraId="00000119" w15:done="0"/>
 </w15:commentsEx>
 </file>
 
@@ -8137,7 +7975,7 @@
 
 <file path=customXML/item1.xml><?xml version="1.0" encoding="utf-8"?>
 <go:gDocsCustomXmlDataStorage xmlns:go="http://customooxmlschemas.google.com/" xmlns:r="http://schemas.openxmlformats.org/officeDocument/2006/relationships">
-  <go:docsCustomData xmlns:go="http://customooxmlschemas.google.com/" roundtripDataSignature="AMtx7mh7dx0+Qb/ylgpNACojVGmnN3EqjA==">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</go:docsCustomData>
+  <go:docsCustomData xmlns:go="http://customooxmlschemas.google.com/" roundtripDataSignature="AMtx7mh7dx0+Qb/ylgpNACojVGmnN3EqjA==">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</go:docsCustomData>
 </go:gDocsCustomXmlDataStorage>
 </file>
 

</xml_diff>

<commit_message>
WAD com link do Wireframe
</commit_message>
<xml_diff>
--- a/documentos/WAD - Apóllon.docx
+++ b/documentos/WAD - Apóllon.docx
@@ -5119,7 +5119,7 @@
         <w:rPr>
           <w:rtl w:val="0"/>
         </w:rPr>
-        <w:t xml:space="preserve">https://github.com/2022M2T6-Inteli/Projeto1/tree/main/imagens/wireframes</w:t>
+        <w:t xml:space="preserve">https://www.figma.com/file/yB59iLDwFXVNZ9Jt8ahkf9/Wireframe-MRV?node-id=0%3A1</w:t>
       </w:r>
     </w:p>
     <w:p>
@@ -7975,7 +7975,7 @@
 
 <file path=customXML/item1.xml><?xml version="1.0" encoding="utf-8"?>
 <go:gDocsCustomXmlDataStorage xmlns:go="http://customooxmlschemas.google.com/" xmlns:r="http://schemas.openxmlformats.org/officeDocument/2006/relationships">
-  <go:docsCustomData xmlns:go="http://customooxmlschemas.google.com/" roundtripDataSignature="AMtx7mh7dx0+Qb/ylgpNACojVGmnN3EqjA==">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</go:docsCustomData>
+  <go:docsCustomData xmlns:go="http://customooxmlschemas.google.com/" roundtripDataSignature="AMtx7mh7dx0+Qb/ylgpNACojVGmnN3EqjA==">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</go:docsCustomData>
 </go:gDocsCustomXmlDataStorage>
 </file>
 

</xml_diff>